<commit_message>
WIP - Documento Caratula de acuerdo de inicio
</commit_message>
<xml_diff>
--- a/src/assets/formatos/F1-016 Y F1-015 FORMATO DE ACUERDO DE INICIO.docx
+++ b/src/assets/formatos/F1-016 Y F1-015 FORMATO DE ACUERDO DE INICIO.docx
@@ -154,7 +154,7 @@
     </w:p>
     <w:tbl>
       <w:tblPr>
-        <w:tblStyle w:val="TableGrid"/>
+        <w:tblStyle w:val="Tablaconcuadrcula"/>
         <w:tblW w:w="0" w:type="auto"/>
         <w:tblInd w:w="-5" w:type="dxa"/>
         <w:tblLook w:val="04A0" w:firstRow="1" w:lastRow="0" w:firstColumn="1" w:lastColumn="0" w:noHBand="0" w:noVBand="1"/>
@@ -604,18 +604,7 @@
           <w:szCs w:val="20"/>
           <w:lang w:val="es-ES"/>
         </w:rPr>
-        <w:t>En atención a lo anterior, el suscrito en conocimiento y con sustento en lo dispuesto por los artículos 14, 16, 20 y 21 de la Constitución Política de los Estados Unidos Mexicanos, 127, 131, 212, 214, 217, 221, 222, 223, 224, 225 y 226 del Código Nacional de Procedimiento</w:t>
-      </w:r>
-      <w:bookmarkStart w:id="0" w:name="_GoBack"/>
-      <w:bookmarkEnd w:id="0"/>
-      <w:r>
-        <w:rPr>
-          <w:rFonts w:ascii="Arial" w:hAnsi="Arial" w:cs="Arial"/>
-          <w:sz w:val="20"/>
-          <w:szCs w:val="20"/>
-          <w:lang w:val="es-ES"/>
-        </w:rPr>
-        <w:t xml:space="preserve">s Penales, 1, 3, 4, 5, 6, 10 fracción I, 34 apartado A, fracción II, III y IV de la Ley de la Fiscalía General de Justicia del Estado de México. </w:t>
+        <w:t xml:space="preserve">En atención a lo anterior, el suscrito en conocimiento y con sustento en lo dispuesto por los artículos 14, 16, 20 y 21 de la Constitución Política de los Estados Unidos Mexicanos, 127, 131, 212, 214, 217, 221, 222, 223, 224, 225 y 226 del Código Nacional de Procedimientos Penales, 1, 3, 4, 5, 6, 10 fracción I, 34 apartado A, fracción II, III y IV de la Ley de la Fiscalía General de Justicia del Estado de México. </w:t>
       </w:r>
     </w:p>
     <w:p>
@@ -836,7 +825,7 @@
     </w:p>
     <w:tbl>
       <w:tblPr>
-        <w:tblStyle w:val="TableGrid"/>
+        <w:tblStyle w:val="Tablaconcuadrcula"/>
         <w:tblW w:w="0" w:type="auto"/>
         <w:tblBorders>
           <w:top w:val="none" w:sz="0" w:space="0" w:color="auto"/>
@@ -992,6 +981,18 @@
               </w:rPr>
               <w:t xml:space="preserve">ADSCRITO A </w:t>
             </w:r>
+            <w:r>
+              <w:rPr>
+                <w:rFonts w:ascii="Arial" w:hAnsi="Arial" w:cs="Arial"/>
+                <w:b/>
+                <w:sz w:val="20"/>
+                <w:szCs w:val="20"/>
+                <w:lang w:val="es-ES"/>
+              </w:rPr>
+              <w:t>{</w:t>
+            </w:r>
+            <w:bookmarkStart w:id="0" w:name="_GoBack"/>
+            <w:bookmarkEnd w:id="0"/>
             <w:proofErr w:type="spellStart"/>
             <w:r>
               <w:rPr>
@@ -1072,7 +1073,7 @@
 <w:ftr xmlns:wpc="http://schemas.microsoft.com/office/word/2010/wordprocessingCanvas" xmlns:mo="http://schemas.microsoft.com/office/mac/office/2008/main" xmlns:mc="http://schemas.openxmlformats.org/markup-compatibility/2006" xmlns:mv="urn:schemas-microsoft-com:mac:vml" xmlns:o="urn:schemas-microsoft-com:office:office" xmlns:r="http://schemas.openxmlformats.org/officeDocument/2006/relationships" xmlns:m="http://schemas.openxmlformats.org/officeDocument/2006/math" xmlns:v="urn:schemas-microsoft-com:vml" xmlns:wp14="http://schemas.microsoft.com/office/word/2010/wordprocessingDrawing" xmlns:wp="http://schemas.openxmlformats.org/drawingml/2006/wordprocessingDrawing" xmlns:w10="urn:schemas-microsoft-com:office:word" xmlns:w="http://schemas.openxmlformats.org/wordprocessingml/2006/main" xmlns:w14="http://schemas.microsoft.com/office/word/2010/wordml" xmlns:w15="http://schemas.microsoft.com/office/word/2012/wordml" xmlns:wpg="http://schemas.microsoft.com/office/word/2010/wordprocessingGroup" xmlns:wpi="http://schemas.microsoft.com/office/word/2010/wordprocessingInk" xmlns:wne="http://schemas.microsoft.com/office/word/2006/wordml" xmlns:wps="http://schemas.microsoft.com/office/word/2010/wordprocessingShape" mc:Ignorable="w14 w15 wp14">
   <w:p>
     <w:pPr>
-      <w:pStyle w:val="Footer"/>
+      <w:pStyle w:val="Piedepgina"/>
       <w:ind w:right="-801"/>
       <w:jc w:val="right"/>
       <w:rPr>
@@ -1087,6 +1088,7 @@
     <w:r>
       <w:rPr>
         <w:noProof/>
+        <w:lang w:val="es-ES_tradnl" w:eastAsia="es-ES_tradnl"/>
       </w:rPr>
       <w:drawing>
         <wp:anchor distT="0" distB="0" distL="114300" distR="114300" simplePos="0" relativeHeight="251662336" behindDoc="1" locked="0" layoutInCell="1" allowOverlap="1" wp14:anchorId="16AC5675" wp14:editId="6E681CCB">
@@ -1158,7 +1160,7 @@
   </w:p>
   <w:p>
     <w:pPr>
-      <w:pStyle w:val="Footer"/>
+      <w:pStyle w:val="Piedepgina"/>
       <w:ind w:right="-801"/>
       <w:jc w:val="center"/>
       <w:rPr>
@@ -1172,7 +1174,7 @@
   </w:p>
   <w:p>
     <w:pPr>
-      <w:pStyle w:val="Footer"/>
+      <w:pStyle w:val="Piedepgina"/>
       <w:rPr>
         <w:lang w:val="es-ES"/>
       </w:rPr>
@@ -1217,6 +1219,7 @@
         <w:rFonts w:ascii="Arial" w:hAnsi="Arial" w:cs="Arial"/>
         <w:b/>
         <w:noProof/>
+        <w:lang w:val="es-ES_tradnl" w:eastAsia="es-ES_tradnl"/>
       </w:rPr>
       <w:drawing>
         <wp:anchor distT="0" distB="0" distL="114300" distR="114300" simplePos="0" relativeHeight="251660288" behindDoc="0" locked="0" layoutInCell="1" allowOverlap="1" wp14:anchorId="62CFE35B" wp14:editId="21C4BA2D">
@@ -1300,6 +1303,7 @@
         <w:rFonts w:ascii="Arial" w:hAnsi="Arial" w:cs="Arial"/>
         <w:b/>
         <w:noProof/>
+        <w:lang w:val="es-ES_tradnl" w:eastAsia="es-ES_tradnl"/>
       </w:rPr>
       <w:drawing>
         <wp:anchor distT="0" distB="0" distL="114300" distR="114300" simplePos="0" relativeHeight="251658240" behindDoc="0" locked="0" layoutInCell="1" allowOverlap="1" wp14:anchorId="545912ED" wp14:editId="60A37244">
@@ -1421,7 +1425,7 @@
   </w:p>
   <w:p>
     <w:pPr>
-      <w:pStyle w:val="Header"/>
+      <w:pStyle w:val="Encabezado"/>
       <w:jc w:val="center"/>
       <w:rPr>
         <w:rFonts w:ascii="Arial" w:hAnsi="Arial" w:cs="Arial"/>
@@ -1836,13 +1840,13 @@
     <w:qFormat/>
     <w:rsid w:val="00B46AB2"/>
   </w:style>
-  <w:style w:type="character" w:default="1" w:styleId="DefaultParagraphFont">
+  <w:style w:type="character" w:default="1" w:styleId="Fuentedeprrafopredeter">
     <w:name w:val="Default Paragraph Font"/>
     <w:uiPriority w:val="1"/>
     <w:semiHidden/>
     <w:unhideWhenUsed/>
   </w:style>
-  <w:style w:type="table" w:default="1" w:styleId="TableNormal">
+  <w:style w:type="table" w:default="1" w:styleId="Tablanormal">
     <w:name w:val="Normal Table"/>
     <w:uiPriority w:val="99"/>
     <w:semiHidden/>
@@ -1857,16 +1861,16 @@
       </w:tblCellMar>
     </w:tblPr>
   </w:style>
-  <w:style w:type="numbering" w:default="1" w:styleId="NoList">
+  <w:style w:type="numbering" w:default="1" w:styleId="Sinlista">
     <w:name w:val="No List"/>
     <w:uiPriority w:val="99"/>
     <w:semiHidden/>
     <w:unhideWhenUsed/>
   </w:style>
-  <w:style w:type="paragraph" w:styleId="Header">
+  <w:style w:type="paragraph" w:styleId="Encabezado">
     <w:name w:val="header"/>
     <w:basedOn w:val="Normal"/>
-    <w:link w:val="HeaderChar"/>
+    <w:link w:val="EncabezadoCar"/>
     <w:uiPriority w:val="99"/>
     <w:unhideWhenUsed/>
     <w:rsid w:val="00E97FBD"/>
@@ -1877,17 +1881,17 @@
       </w:tabs>
     </w:pPr>
   </w:style>
-  <w:style w:type="character" w:customStyle="1" w:styleId="HeaderChar">
-    <w:name w:val="Header Char"/>
-    <w:basedOn w:val="DefaultParagraphFont"/>
-    <w:link w:val="Header"/>
+  <w:style w:type="character" w:customStyle="1" w:styleId="EncabezadoCar">
+    <w:name w:val="Encabezado Car"/>
+    <w:basedOn w:val="Fuentedeprrafopredeter"/>
+    <w:link w:val="Encabezado"/>
     <w:uiPriority w:val="99"/>
     <w:rsid w:val="00E97FBD"/>
   </w:style>
-  <w:style w:type="paragraph" w:styleId="Footer">
+  <w:style w:type="paragraph" w:styleId="Piedepgina">
     <w:name w:val="footer"/>
     <w:basedOn w:val="Normal"/>
-    <w:link w:val="FooterChar"/>
+    <w:link w:val="PiedepginaCar"/>
     <w:unhideWhenUsed/>
     <w:rsid w:val="00E97FBD"/>
     <w:pPr>
@@ -1897,15 +1901,15 @@
       </w:tabs>
     </w:pPr>
   </w:style>
-  <w:style w:type="character" w:customStyle="1" w:styleId="FooterChar">
-    <w:name w:val="Footer Char"/>
-    <w:basedOn w:val="DefaultParagraphFont"/>
-    <w:link w:val="Footer"/>
+  <w:style w:type="character" w:customStyle="1" w:styleId="PiedepginaCar">
+    <w:name w:val="Pie de página Car"/>
+    <w:basedOn w:val="Fuentedeprrafopredeter"/>
+    <w:link w:val="Piedepgina"/>
     <w:rsid w:val="00E97FBD"/>
   </w:style>
-  <w:style w:type="table" w:styleId="TableGrid">
+  <w:style w:type="table" w:styleId="Tablaconcuadrcula">
     <w:name w:val="Table Grid"/>
-    <w:basedOn w:val="TableNormal"/>
+    <w:basedOn w:val="Tablanormal"/>
     <w:uiPriority w:val="39"/>
     <w:rsid w:val="00A458BE"/>
     <w:tblPr>
@@ -2282,7 +2286,7 @@
 </file>
 
 <file path=customXml/itemProps1.xml><?xml version="1.0" encoding="utf-8"?>
-<ds:datastoreItem xmlns:ds="http://schemas.openxmlformats.org/officeDocument/2006/customXml" ds:itemID="{3E4CAE1F-CA10-8B46-8B79-A8396106AAEE}">
+<ds:datastoreItem xmlns:ds="http://schemas.openxmlformats.org/officeDocument/2006/customXml" ds:itemID="{28A71DEC-DDF2-394A-86DD-D835A6868936}">
   <ds:schemaRefs>
     <ds:schemaRef ds:uri="http://schemas.openxmlformats.org/officeDocument/2006/bibliography"/>
   </ds:schemaRefs>

</xml_diff>